<commit_message>
Added Time field on main screen, also added TimePicker
</commit_message>
<xml_diff>
--- a/Notes.docx
+++ b/Notes.docx
@@ -13,15 +13,7 @@
         <w:t>AJAX</w:t>
       </w:r>
       <w:r>
-        <w:t xml:space="preserve"> – Asynchronous </w:t>
-      </w:r>
-      <w:proofErr w:type="spellStart"/>
-      <w:r>
-        <w:t>Javascript</w:t>
-      </w:r>
-      <w:proofErr w:type="spellEnd"/>
-      <w:r>
-        <w:t xml:space="preserve"> and XML</w:t>
+        <w:t xml:space="preserve"> – Asynchronous Javascript and XML</w:t>
       </w:r>
       <w:r>
         <w:t xml:space="preserve"> (</w:t>
@@ -233,12 +225,193 @@
           <w:b/>
         </w:rPr>
       </w:pPr>
+    </w:p>
+    <w:p>
+      <w:pPr>
+        <w:pStyle w:val="NoSpacing"/>
+        <w:rPr>
+          <w:b/>
+        </w:rPr>
+      </w:pPr>
+    </w:p>
+    <w:p>
+      <w:pPr>
+        <w:pStyle w:val="NoSpacing"/>
+        <w:numPr>
+          <w:ilvl w:val="0"/>
+          <w:numId w:val="2"/>
+        </w:numPr>
+        <w:rPr>
+          <w:b/>
+        </w:rPr>
+      </w:pPr>
+      <w:r>
+        <w:t>Application and browser independent</w:t>
+      </w:r>
+    </w:p>
+    <w:p>
+      <w:pPr>
+        <w:pStyle w:val="NoSpacing"/>
+        <w:rPr>
+          <w:b/>
+        </w:rPr>
+      </w:pPr>
+    </w:p>
+    <w:p>
+      <w:pPr>
+        <w:pStyle w:val="NoSpacing"/>
+        <w:numPr>
+          <w:ilvl w:val="0"/>
+          <w:numId w:val="2"/>
+        </w:numPr>
+        <w:rPr>
+          <w:b/>
+        </w:rPr>
+      </w:pPr>
+      <w:r>
+        <w:t>The XMLHttpRequest object is a key component to AJAX</w:t>
+      </w:r>
+      <w:r>
+        <w:t>. This object is used to interact with the server behind the scenes</w:t>
+      </w:r>
+    </w:p>
+    <w:p>
+      <w:pPr>
+        <w:pStyle w:val="NoSpacing"/>
+        <w:numPr>
+          <w:ilvl w:val="1"/>
+          <w:numId w:val="2"/>
+        </w:numPr>
+        <w:rPr>
+          <w:b/>
+        </w:rPr>
+      </w:pPr>
+      <w:r>
+        <w:t xml:space="preserve">New versions of browsers have a built-in </w:t>
+      </w:r>
+      <w:r>
+        <w:t>XMLHttpRequest object</w:t>
+      </w:r>
+    </w:p>
+    <w:p>
+      <w:pPr>
+        <w:pStyle w:val="NoSpacing"/>
+        <w:numPr>
+          <w:ilvl w:val="1"/>
+          <w:numId w:val="2"/>
+        </w:numPr>
+        <w:rPr>
+          <w:b/>
+        </w:rPr>
+      </w:pPr>
+      <w:r>
+        <w:t>Older versions use an ActiveX object</w:t>
+      </w:r>
+    </w:p>
+    <w:p>
+      <w:pPr>
+        <w:pStyle w:val="NoSpacing"/>
+        <w:ind w:left="1440"/>
+        <w:rPr>
+          <w:b/>
+        </w:rPr>
+      </w:pPr>
+    </w:p>
+    <w:p>
+      <w:pPr>
+        <w:pStyle w:val="NoSpacing"/>
+        <w:numPr>
+          <w:ilvl w:val="0"/>
+          <w:numId w:val="2"/>
+        </w:numPr>
+        <w:rPr>
+          <w:b/>
+        </w:rPr>
+      </w:pPr>
+      <w:r>
+        <w:rPr>
+          <w:b/>
+        </w:rPr>
+        <w:t>When to use GET or POST?</w:t>
+      </w:r>
+    </w:p>
+    <w:p>
+      <w:pPr>
+        <w:pStyle w:val="NoSpacing"/>
+        <w:numPr>
+          <w:ilvl w:val="1"/>
+          <w:numId w:val="2"/>
+        </w:numPr>
+        <w:rPr>
+          <w:b/>
+        </w:rPr>
+      </w:pPr>
+      <w:r>
+        <w:rPr>
+          <w:b/>
+        </w:rPr>
+        <w:t>GET</w:t>
+      </w:r>
+      <w:r>
+        <w:t xml:space="preserve"> – displays form data entered in browser URL. For example, </w:t>
+      </w:r>
+      <w:r>
+        <w:rPr>
+          <w:rFonts w:ascii="Consolas" w:hAnsi="Consolas" w:cs="Consolas"/>
+          <w:color w:val="000000"/>
+          <w:sz w:val="21"/>
+          <w:szCs w:val="21"/>
+          <w:shd w:val="clear" w:color="auto" w:fill="FFFFFF"/>
+        </w:rPr>
+        <w:t>action_page.php?firstname=Mickey&amp;lastname=Mouse</w:t>
+      </w:r>
+    </w:p>
+    <w:p>
+      <w:pPr>
+        <w:pStyle w:val="NoSpacing"/>
+        <w:numPr>
+          <w:ilvl w:val="1"/>
+          <w:numId w:val="2"/>
+        </w:numPr>
+        <w:rPr>
+          <w:b/>
+        </w:rPr>
+      </w:pPr>
+      <w:r>
+        <w:lastRenderedPageBreak/>
+        <w:t>Best suited for small amounts of non-sensitive data</w:t>
+      </w:r>
+      <w:r>
+        <w:t>, since a URL is limited in how long it can be</w:t>
+      </w:r>
       <w:bookmarkStart w:id="0" w:name="_GoBack"/>
       <w:bookmarkEnd w:id="0"/>
     </w:p>
     <w:p>
       <w:pPr>
         <w:pStyle w:val="NoSpacing"/>
+        <w:numPr>
+          <w:ilvl w:val="1"/>
+          <w:numId w:val="2"/>
+        </w:numPr>
+        <w:rPr>
+          <w:b/>
+        </w:rPr>
+      </w:pPr>
+      <w:r>
+        <w:rPr>
+          <w:b/>
+        </w:rPr>
+        <w:t>POST</w:t>
+      </w:r>
+      <w:r>
+        <w:t xml:space="preserve"> – if the form is updating data, or includes sensitive information, offers better security since the data is not visible in browser.</w:t>
+      </w:r>
+    </w:p>
+    <w:p>
+      <w:pPr>
+        <w:pStyle w:val="NoSpacing"/>
+        <w:ind w:left="1440"/>
         <w:rPr>
           <w:b/>
         </w:rPr>
@@ -256,119 +429,8 @@
         </w:rPr>
       </w:pPr>
       <w:r>
-        <w:t>Application and browser independent</w:t>
-      </w:r>
-    </w:p>
-    <w:p>
-      <w:pPr>
-        <w:pStyle w:val="NoSpacing"/>
-        <w:ind w:left="720"/>
-        <w:rPr>
-          <w:b/>
-        </w:rPr>
-      </w:pPr>
-    </w:p>
-    <w:p>
-      <w:pPr>
-        <w:pStyle w:val="NoSpacing"/>
-        <w:numPr>
-          <w:ilvl w:val="0"/>
-          <w:numId w:val="2"/>
-        </w:numPr>
-        <w:rPr>
-          <w:b/>
-        </w:rPr>
-      </w:pPr>
-    </w:p>
-    <w:p>
-      <w:pPr>
-        <w:pStyle w:val="ListParagraph"/>
-      </w:pPr>
-    </w:p>
-    <w:p>
-      <w:pPr>
-        <w:pStyle w:val="NoSpacing"/>
-        <w:numPr>
-          <w:ilvl w:val="0"/>
-          <w:numId w:val="2"/>
-        </w:numPr>
-        <w:rPr>
-          <w:b/>
-        </w:rPr>
-      </w:pPr>
-      <w:r>
-        <w:t xml:space="preserve">The </w:t>
-      </w:r>
-      <w:proofErr w:type="spellStart"/>
-      <w:r>
-        <w:t>XMLHttpRequest</w:t>
-      </w:r>
-      <w:proofErr w:type="spellEnd"/>
-      <w:r>
-        <w:t xml:space="preserve"> object is a key component to AJAX</w:t>
-      </w:r>
-      <w:r>
-        <w:t>. This object is used to interact with the server behind the scenes</w:t>
-      </w:r>
-    </w:p>
-    <w:p>
-      <w:pPr>
-        <w:pStyle w:val="NoSpacing"/>
-        <w:numPr>
-          <w:ilvl w:val="1"/>
-          <w:numId w:val="2"/>
-        </w:numPr>
-        <w:rPr>
-          <w:b/>
-        </w:rPr>
-      </w:pPr>
-      <w:r>
-        <w:t xml:space="preserve">New versions of browsers have a built-in </w:t>
-      </w:r>
-      <w:proofErr w:type="spellStart"/>
-      <w:r>
-        <w:t>XMLHttpRequest</w:t>
-      </w:r>
-      <w:proofErr w:type="spellEnd"/>
-      <w:r>
-        <w:t xml:space="preserve"> object</w:t>
-      </w:r>
-    </w:p>
-    <w:p>
-      <w:pPr>
-        <w:pStyle w:val="NoSpacing"/>
-        <w:numPr>
-          <w:ilvl w:val="1"/>
-          <w:numId w:val="2"/>
-        </w:numPr>
-        <w:rPr>
-          <w:b/>
-        </w:rPr>
-      </w:pPr>
-      <w:r>
-        <w:t>Older versions use an ActiveX object</w:t>
-      </w:r>
-    </w:p>
-    <w:p>
-      <w:pPr>
-        <w:pStyle w:val="NoSpacing"/>
-        <w:ind w:left="1440"/>
-        <w:rPr>
-          <w:b/>
-        </w:rPr>
-      </w:pPr>
-    </w:p>
-    <w:p>
-      <w:pPr>
-        <w:pStyle w:val="NoSpacing"/>
-        <w:numPr>
-          <w:ilvl w:val="0"/>
-          <w:numId w:val="2"/>
-        </w:numPr>
-        <w:rPr>
-          <w:b/>
-        </w:rPr>
-      </w:pPr>
+        <w:t>Each input field of a form must have a name attribute</w:t>
+      </w:r>
     </w:p>
     <w:sectPr>
       <w:pgSz w:w="12240" w:h="15840"/>
@@ -498,7 +560,7 @@
   <w:abstractNum w:abstractNumId="1">
     <w:nsid w:val="60ED3B26"/>
     <w:multiLevelType w:val="hybridMultilevel"/>
-    <w:tmpl w:val="D4240852"/>
+    <w:tmpl w:val="BAA286CE"/>
     <w:lvl w:ilvl="0" w:tplc="04090001">
       <w:start w:val="1"/>
       <w:numFmt w:val="bullet"/>

</xml_diff>

<commit_message>
deleting version 4.1 of dhtmlx full scheduler, adding 4.2. Also added 12-hour time scale and 15min intervals
</commit_message>
<xml_diff>
--- a/Notes.docx
+++ b/Notes.docx
@@ -384,53 +384,429 @@
       <w:r>
         <w:t>, since a URL is limited in how long it can be</w:t>
       </w:r>
+    </w:p>
+    <w:p>
+      <w:pPr>
+        <w:pStyle w:val="NoSpacing"/>
+        <w:numPr>
+          <w:ilvl w:val="1"/>
+          <w:numId w:val="2"/>
+        </w:numPr>
+        <w:rPr>
+          <w:b/>
+        </w:rPr>
+      </w:pPr>
+      <w:r>
+        <w:rPr>
+          <w:b/>
+        </w:rPr>
+        <w:t>POST</w:t>
+      </w:r>
+      <w:r>
+        <w:t xml:space="preserve"> – if the form is updating data, or includes sensitive information, offers better security since the data is not visible in browser.</w:t>
+      </w:r>
+    </w:p>
+    <w:p>
+      <w:pPr>
+        <w:pStyle w:val="NoSpacing"/>
+        <w:ind w:left="1440"/>
+        <w:rPr>
+          <w:b/>
+        </w:rPr>
+      </w:pPr>
+    </w:p>
+    <w:p>
+      <w:pPr>
+        <w:pStyle w:val="NoSpacing"/>
+        <w:numPr>
+          <w:ilvl w:val="0"/>
+          <w:numId w:val="2"/>
+        </w:numPr>
+        <w:rPr>
+          <w:b/>
+        </w:rPr>
+      </w:pPr>
+      <w:r>
+        <w:t>Each input field of a form must have a name attribute</w:t>
+      </w:r>
+    </w:p>
+    <w:p>
+      <w:pPr>
+        <w:pStyle w:val="NoSpacing"/>
+      </w:pPr>
+    </w:p>
+    <w:p>
+      <w:pPr>
+        <w:pStyle w:val="NoSpacing"/>
+        <w:rPr>
+          <w:u w:val="single"/>
+        </w:rPr>
+      </w:pPr>
+      <w:r>
+        <w:rPr>
+          <w:u w:val="single"/>
+        </w:rPr>
+        <w:t>Full-Calendar</w:t>
+      </w:r>
+    </w:p>
+    <w:p>
+      <w:pPr>
+        <w:pStyle w:val="NoSpacing"/>
+        <w:numPr>
+          <w:ilvl w:val="0"/>
+          <w:numId w:val="3"/>
+        </w:numPr>
+        <w:rPr>
+          <w:b/>
+        </w:rPr>
+      </w:pPr>
+      <w:r>
+        <w:rPr>
+          <w:b/>
+        </w:rPr>
+        <w:t>Call-back</w:t>
+      </w:r>
+      <w:r>
+        <w:t xml:space="preserve"> – method that is triggered on an event</w:t>
+      </w:r>
+      <w:r>
+        <w:t xml:space="preserve"> (when something happens)</w:t>
+      </w:r>
+    </w:p>
+    <w:p>
+      <w:pPr>
+        <w:pStyle w:val="NoSpacing"/>
+        <w:numPr>
+          <w:ilvl w:val="1"/>
+          <w:numId w:val="3"/>
+        </w:numPr>
+        <w:rPr>
+          <w:b/>
+        </w:rPr>
+      </w:pPr>
+      <w:r>
+        <w:t>For example, if the user clicks on a day:</w:t>
+      </w:r>
+    </w:p>
+    <w:p>
+      <w:pPr>
+        <w:pStyle w:val="NoSpacing"/>
+        <w:ind w:left="1440"/>
+        <w:rPr>
+          <w:b/>
+        </w:rPr>
+      </w:pPr>
+      <w:r>
+        <w:t>dayClick: function() { alert(“Day clicked”) }</w:t>
+      </w:r>
+    </w:p>
+    <w:p>
+      <w:pPr>
+        <w:pStyle w:val="NoSpacing"/>
+        <w:numPr>
+          <w:ilvl w:val="0"/>
+          <w:numId w:val="3"/>
+        </w:numPr>
+        <w:rPr>
+          <w:b/>
+        </w:rPr>
+      </w:pPr>
+      <w:r>
+        <w:rPr>
+          <w:b/>
+        </w:rPr>
+        <w:t>Method</w:t>
+      </w:r>
+      <w:r>
+        <w:t xml:space="preserve"> – is only triggered when that method is called</w:t>
+      </w:r>
+    </w:p>
+    <w:p>
+      <w:pPr>
+        <w:pStyle w:val="NoSpacing"/>
+        <w:rPr>
+          <w:b/>
+        </w:rPr>
+      </w:pPr>
+    </w:p>
+    <w:p>
+      <w:pPr>
+        <w:pStyle w:val="NoSpacing"/>
+        <w:rPr>
+          <w:u w:val="single"/>
+        </w:rPr>
+      </w:pPr>
+      <w:r>
+        <w:rPr>
+          <w:u w:val="single"/>
+        </w:rPr>
+        <w:t>DHTMLX</w:t>
+      </w:r>
+      <w:r>
+        <w:rPr>
+          <w:b/>
+          <w:u w:val="single"/>
+        </w:rPr>
+        <w:t xml:space="preserve"> </w:t>
+      </w:r>
+      <w:r>
+        <w:rPr>
+          <w:u w:val="single"/>
+        </w:rPr>
+        <w:t>Scheduler</w:t>
+      </w:r>
+      <w:r>
+        <w:rPr>
+          <w:u w:val="single"/>
+        </w:rPr>
+        <w:t xml:space="preserve"> – </w:t>
+      </w:r>
+    </w:p>
+    <w:p>
+      <w:pPr>
+        <w:pStyle w:val="NoSpacing"/>
+      </w:pPr>
+      <w:hyperlink r:id="rId9" w:history="1">
+        <w:r>
+          <w:rPr>
+            <w:rStyle w:val="Hyperlink"/>
+          </w:rPr>
+          <w:t>http://docs.dhtmlx.com/scheduler/</w:t>
+        </w:r>
+      </w:hyperlink>
+    </w:p>
+    <w:p>
+      <w:pPr>
+        <w:pStyle w:val="NoSpacing"/>
+      </w:pPr>
+      <w:r>
+        <w:t>This library may work better since it contains multi-resource view on calendar.</w:t>
+      </w:r>
+    </w:p>
+    <w:p>
+      <w:pPr>
+        <w:pStyle w:val="NoSpacing"/>
+      </w:pPr>
+    </w:p>
+    <w:p>
+      <w:pPr>
+        <w:pStyle w:val="NoSpacing"/>
+        <w:rPr>
+          <w:u w:val="single"/>
+        </w:rPr>
+      </w:pPr>
+      <w:r>
+        <w:rPr>
+          <w:u w:val="single"/>
+        </w:rPr>
+        <w:t>Loading Data</w:t>
+      </w:r>
+    </w:p>
+    <w:p>
+      <w:pPr>
+        <w:pStyle w:val="NoSpacing"/>
+      </w:pPr>
+      <w:hyperlink r:id="rId10" w:history="1">
+        <w:r>
+          <w:rPr>
+            <w:rStyle w:val="Hyperlink"/>
+            <w:u w:val="none"/>
+          </w:rPr>
+          <w:t>http://docs.dhtmlx.com/scheduler/loading_data.html</w:t>
+        </w:r>
+      </w:hyperlink>
+    </w:p>
+    <w:p>
+      <w:pPr>
+        <w:pStyle w:val="NoSpacing"/>
+      </w:pPr>
+      <w:hyperlink r:id="rId11" w:history="1">
+        <w:r>
+          <w:rPr>
+            <w:rStyle w:val="Hyperlink"/>
+          </w:rPr>
+          <w:t>http://docs.dhtmlx.com/scheduler/data_formats.html</w:t>
+        </w:r>
+      </w:hyperlink>
+    </w:p>
+    <w:p>
+      <w:pPr>
+        <w:pStyle w:val="NoSpacing"/>
+      </w:pPr>
+      <w:r>
+        <w:t>Can load data to calendar in 3 forms:</w:t>
+      </w:r>
+    </w:p>
+    <w:p>
+      <w:pPr>
+        <w:pStyle w:val="NoSpacing"/>
+        <w:numPr>
+          <w:ilvl w:val="0"/>
+          <w:numId w:val="3"/>
+        </w:numPr>
+      </w:pPr>
+      <w:r>
+        <w:t>JSON (similar to what we were doing for full-calendar)</w:t>
+      </w:r>
+    </w:p>
+    <w:p>
+      <w:pPr>
+        <w:pStyle w:val="NoSpacing"/>
+        <w:numPr>
+          <w:ilvl w:val="0"/>
+          <w:numId w:val="3"/>
+        </w:numPr>
+      </w:pPr>
+      <w:r>
+        <w:t>XML</w:t>
+      </w:r>
+    </w:p>
+    <w:p>
+      <w:pPr>
+        <w:pStyle w:val="NoSpacing"/>
+        <w:numPr>
+          <w:ilvl w:val="0"/>
+          <w:numId w:val="3"/>
+        </w:numPr>
+      </w:pPr>
+      <w:r>
+        <w:t>ICal</w:t>
+      </w:r>
+    </w:p>
+    <w:p>
+      <w:pPr>
+        <w:pStyle w:val="NoSpacing"/>
+      </w:pPr>
+    </w:p>
+    <w:p>
+      <w:pPr>
+        <w:pStyle w:val="NoSpacing"/>
+        <w:rPr>
+          <w:u w:val="single"/>
+        </w:rPr>
+      </w:pPr>
+      <w:r>
+        <w:rPr>
+          <w:u w:val="single"/>
+        </w:rPr>
+        <w:t>Date Format Spec:</w:t>
+      </w:r>
+    </w:p>
+    <w:p>
+      <w:pPr>
+        <w:pStyle w:val="NoSpacing"/>
+        <w:rPr>
+          <w:u w:val="single"/>
+        </w:rPr>
+      </w:pPr>
+      <w:hyperlink r:id="rId12" w:history="1">
+        <w:r>
+          <w:rPr>
+            <w:rStyle w:val="Hyperlink"/>
+          </w:rPr>
+          <w:t>http://docs.dhtmlx.com/scheduler/settings_format.html</w:t>
+        </w:r>
+      </w:hyperlink>
+    </w:p>
+    <w:p>
+      <w:pPr>
+        <w:pStyle w:val="NoSpacing"/>
+        <w:rPr>
+          <w:u w:val="single"/>
+        </w:rPr>
+      </w:pPr>
       <w:bookmarkStart w:id="0" w:name="_GoBack"/>
       <w:bookmarkEnd w:id="0"/>
     </w:p>
     <w:p>
       <w:pPr>
         <w:pStyle w:val="NoSpacing"/>
-        <w:numPr>
-          <w:ilvl w:val="1"/>
-          <w:numId w:val="2"/>
-        </w:numPr>
-        <w:rPr>
-          <w:b/>
-        </w:rPr>
-      </w:pPr>
-      <w:r>
-        <w:rPr>
-          <w:b/>
-        </w:rPr>
-        <w:t>POST</w:t>
-      </w:r>
-      <w:r>
-        <w:t xml:space="preserve"> – if the form is updating data, or includes sensitive information, offers better security since the data is not visible in browser.</w:t>
-      </w:r>
-    </w:p>
-    <w:p>
-      <w:pPr>
-        <w:pStyle w:val="NoSpacing"/>
-        <w:ind w:left="1440"/>
-        <w:rPr>
-          <w:b/>
-        </w:rPr>
-      </w:pPr>
-    </w:p>
-    <w:p>
-      <w:pPr>
-        <w:pStyle w:val="NoSpacing"/>
-        <w:numPr>
-          <w:ilvl w:val="0"/>
-          <w:numId w:val="2"/>
-        </w:numPr>
-        <w:rPr>
-          <w:b/>
-        </w:rPr>
-      </w:pPr>
-      <w:r>
-        <w:t>Each input field of a form must have a name attribute</w:t>
-      </w:r>
+      </w:pPr>
+    </w:p>
+    <w:p>
+      <w:pPr>
+        <w:pStyle w:val="NoSpacing"/>
+        <w:rPr>
+          <w:u w:val="single"/>
+        </w:rPr>
+      </w:pPr>
+      <w:r>
+        <w:rPr>
+          <w:u w:val="single"/>
+        </w:rPr>
+        <w:t>Units View</w:t>
+      </w:r>
+    </w:p>
+    <w:p>
+      <w:pPr>
+        <w:pStyle w:val="NoSpacing"/>
+        <w:rPr>
+          <w:u w:val="single"/>
+        </w:rPr>
+      </w:pPr>
+      <w:hyperlink r:id="rId13" w:history="1">
+        <w:r>
+          <w:rPr>
+            <w:rStyle w:val="Hyperlink"/>
+          </w:rPr>
+          <w:t>http://docs.dhtmlx.com/scheduler/units_view.html</w:t>
+        </w:r>
+      </w:hyperlink>
+    </w:p>
+    <w:p>
+      <w:pPr>
+        <w:pStyle w:val="NoSpacing"/>
+        <w:rPr>
+          <w:rStyle w:val="Hyperlink"/>
+        </w:rPr>
+      </w:pPr>
+      <w:hyperlink r:id="rId14" w:history="1">
+        <w:r>
+          <w:rPr>
+            <w:rStyle w:val="Hyperlink"/>
+          </w:rPr>
+          <w:t>http://docs.dhtmlx.com/scheduler/how_to_start.html</w:t>
+        </w:r>
+      </w:hyperlink>
+    </w:p>
+    <w:p>
+      <w:pPr>
+        <w:pStyle w:val="NoSpacing"/>
+      </w:pPr>
+      <w:hyperlink r:id="rId15" w:history="1">
+        <w:r>
+          <w:rPr>
+            <w:rStyle w:val="Hyperlink"/>
+          </w:rPr>
+          <w:t>http://docs.dhtmlx.com/scheduler/guides.html</w:t>
+        </w:r>
+      </w:hyperlink>
+    </w:p>
+    <w:p>
+      <w:pPr>
+        <w:pStyle w:val="NoSpacing"/>
+      </w:pPr>
+      <w:r>
+        <w:t xml:space="preserve">customizations: </w:t>
+      </w:r>
+      <w:hyperlink r:id="rId16" w:history="1">
+        <w:r>
+          <w:rPr>
+            <w:rStyle w:val="Hyperlink"/>
+          </w:rPr>
+          <w:t>http://docs.dhtmlx.com/scheduler/custom_views.html</w:t>
+        </w:r>
+      </w:hyperlink>
+    </w:p>
+    <w:p>
+      <w:pPr>
+        <w:pStyle w:val="NoSpacing"/>
+      </w:pPr>
+    </w:p>
+    <w:p>
+      <w:pPr>
+        <w:pStyle w:val="NoSpacing"/>
+      </w:pPr>
     </w:p>
     <w:sectPr>
       <w:pgSz w:w="12240" w:h="15840"/>
@@ -558,6 +934,119 @@
     </w:lvl>
   </w:abstractNum>
   <w:abstractNum w:abstractNumId="1">
+    <w:nsid w:val="24BE48F6"/>
+    <w:multiLevelType w:val="hybridMultilevel"/>
+    <w:tmpl w:val="D532924C"/>
+    <w:lvl w:ilvl="0" w:tplc="04090001">
+      <w:start w:val="1"/>
+      <w:numFmt w:val="bullet"/>
+      <w:lvlText w:val=""/>
+      <w:lvlJc w:val="left"/>
+      <w:pPr>
+        <w:ind w:left="720" w:hanging="360"/>
+      </w:pPr>
+      <w:rPr>
+        <w:rFonts w:ascii="Symbol" w:hAnsi="Symbol" w:hint="default"/>
+      </w:rPr>
+    </w:lvl>
+    <w:lvl w:ilvl="1" w:tplc="04090003">
+      <w:start w:val="1"/>
+      <w:numFmt w:val="bullet"/>
+      <w:lvlText w:val="o"/>
+      <w:lvlJc w:val="left"/>
+      <w:pPr>
+        <w:ind w:left="1440" w:hanging="360"/>
+      </w:pPr>
+      <w:rPr>
+        <w:rFonts w:ascii="Courier New" w:hAnsi="Courier New" w:cs="Courier New" w:hint="default"/>
+      </w:rPr>
+    </w:lvl>
+    <w:lvl w:ilvl="2" w:tplc="04090005" w:tentative="1">
+      <w:start w:val="1"/>
+      <w:numFmt w:val="bullet"/>
+      <w:lvlText w:val=""/>
+      <w:lvlJc w:val="left"/>
+      <w:pPr>
+        <w:ind w:left="2160" w:hanging="360"/>
+      </w:pPr>
+      <w:rPr>
+        <w:rFonts w:ascii="Wingdings" w:hAnsi="Wingdings" w:hint="default"/>
+      </w:rPr>
+    </w:lvl>
+    <w:lvl w:ilvl="3" w:tplc="04090001" w:tentative="1">
+      <w:start w:val="1"/>
+      <w:numFmt w:val="bullet"/>
+      <w:lvlText w:val=""/>
+      <w:lvlJc w:val="left"/>
+      <w:pPr>
+        <w:ind w:left="2880" w:hanging="360"/>
+      </w:pPr>
+      <w:rPr>
+        <w:rFonts w:ascii="Symbol" w:hAnsi="Symbol" w:hint="default"/>
+      </w:rPr>
+    </w:lvl>
+    <w:lvl w:ilvl="4" w:tplc="04090003" w:tentative="1">
+      <w:start w:val="1"/>
+      <w:numFmt w:val="bullet"/>
+      <w:lvlText w:val="o"/>
+      <w:lvlJc w:val="left"/>
+      <w:pPr>
+        <w:ind w:left="3600" w:hanging="360"/>
+      </w:pPr>
+      <w:rPr>
+        <w:rFonts w:ascii="Courier New" w:hAnsi="Courier New" w:cs="Courier New" w:hint="default"/>
+      </w:rPr>
+    </w:lvl>
+    <w:lvl w:ilvl="5" w:tplc="04090005" w:tentative="1">
+      <w:start w:val="1"/>
+      <w:numFmt w:val="bullet"/>
+      <w:lvlText w:val=""/>
+      <w:lvlJc w:val="left"/>
+      <w:pPr>
+        <w:ind w:left="4320" w:hanging="360"/>
+      </w:pPr>
+      <w:rPr>
+        <w:rFonts w:ascii="Wingdings" w:hAnsi="Wingdings" w:hint="default"/>
+      </w:rPr>
+    </w:lvl>
+    <w:lvl w:ilvl="6" w:tplc="04090001" w:tentative="1">
+      <w:start w:val="1"/>
+      <w:numFmt w:val="bullet"/>
+      <w:lvlText w:val=""/>
+      <w:lvlJc w:val="left"/>
+      <w:pPr>
+        <w:ind w:left="5040" w:hanging="360"/>
+      </w:pPr>
+      <w:rPr>
+        <w:rFonts w:ascii="Symbol" w:hAnsi="Symbol" w:hint="default"/>
+      </w:rPr>
+    </w:lvl>
+    <w:lvl w:ilvl="7" w:tplc="04090003" w:tentative="1">
+      <w:start w:val="1"/>
+      <w:numFmt w:val="bullet"/>
+      <w:lvlText w:val="o"/>
+      <w:lvlJc w:val="left"/>
+      <w:pPr>
+        <w:ind w:left="5760" w:hanging="360"/>
+      </w:pPr>
+      <w:rPr>
+        <w:rFonts w:ascii="Courier New" w:hAnsi="Courier New" w:cs="Courier New" w:hint="default"/>
+      </w:rPr>
+    </w:lvl>
+    <w:lvl w:ilvl="8" w:tplc="04090005" w:tentative="1">
+      <w:start w:val="1"/>
+      <w:numFmt w:val="bullet"/>
+      <w:lvlText w:val=""/>
+      <w:lvlJc w:val="left"/>
+      <w:pPr>
+        <w:ind w:left="6480" w:hanging="360"/>
+      </w:pPr>
+      <w:rPr>
+        <w:rFonts w:ascii="Wingdings" w:hAnsi="Wingdings" w:hint="default"/>
+      </w:rPr>
+    </w:lvl>
+  </w:abstractNum>
+  <w:abstractNum w:abstractNumId="2">
     <w:nsid w:val="60ED3B26"/>
     <w:multiLevelType w:val="hybridMultilevel"/>
     <w:tmpl w:val="BAA286CE"/>
@@ -674,6 +1163,9 @@
     <w:abstractNumId w:val="0"/>
   </w:num>
   <w:num w:numId="2">
+    <w:abstractNumId w:val="2"/>
+  </w:num>
+  <w:num w:numId="3">
     <w:abstractNumId w:val="1"/>
   </w:num>
 </w:numbering>
@@ -927,6 +1419,18 @@
       <w:u w:val="single"/>
     </w:rPr>
   </w:style>
+  <w:style w:type="character" w:styleId="FollowedHyperlink">
+    <w:name w:val="FollowedHyperlink"/>
+    <w:basedOn w:val="DefaultParagraphFont"/>
+    <w:uiPriority w:val="99"/>
+    <w:semiHidden/>
+    <w:unhideWhenUsed/>
+    <w:rsid w:val="00387F85"/>
+    <w:rPr>
+      <w:color w:val="800080" w:themeColor="followedHyperlink"/>
+      <w:u w:val="single"/>
+    </w:rPr>
+  </w:style>
 </w:styles>
 </file>
 
@@ -1175,6 +1679,18 @@
     <w:rsid w:val="00FF06E3"/>
     <w:rPr>
       <w:color w:val="0000FF" w:themeColor="hyperlink"/>
+      <w:u w:val="single"/>
+    </w:rPr>
+  </w:style>
+  <w:style w:type="character" w:styleId="FollowedHyperlink">
+    <w:name w:val="FollowedHyperlink"/>
+    <w:basedOn w:val="DefaultParagraphFont"/>
+    <w:uiPriority w:val="99"/>
+    <w:semiHidden/>
+    <w:unhideWhenUsed/>
+    <w:rsid w:val="00387F85"/>
+    <w:rPr>
+      <w:color w:val="800080" w:themeColor="followedHyperlink"/>
       <w:u w:val="single"/>
     </w:rPr>
   </w:style>

</xml_diff>

<commit_message>
Changed height of hour scale on y-axis.
</commit_message>
<xml_diff>
--- a/Notes.docx
+++ b/Notes.docx
@@ -715,8 +715,6 @@
           <w:u w:val="single"/>
         </w:rPr>
       </w:pPr>
-      <w:bookmarkStart w:id="0" w:name="_GoBack"/>
-      <w:bookmarkEnd w:id="0"/>
     </w:p>
     <w:p>
       <w:pPr>
@@ -785,6 +783,9 @@
     <w:p>
       <w:pPr>
         <w:pStyle w:val="NoSpacing"/>
+        <w:rPr>
+          <w:rStyle w:val="Hyperlink"/>
+        </w:rPr>
       </w:pPr>
       <w:r>
         <w:t xml:space="preserve">customizations: </w:t>
@@ -797,6 +798,55 @@
           <w:t>http://docs.dhtmlx.com/scheduler/custom_views.html</w:t>
         </w:r>
       </w:hyperlink>
+    </w:p>
+    <w:p>
+      <w:pPr>
+        <w:pStyle w:val="NoSpacing"/>
+      </w:pPr>
+      <w:hyperlink r:id="rId17" w:history="1">
+        <w:r>
+          <w:rPr>
+            <w:rStyle w:val="Hyperlink"/>
+          </w:rPr>
+          <w:t>http://docs.dhtmlx.com/scheduler/configuration.html</w:t>
+        </w:r>
+      </w:hyperlink>
+    </w:p>
+    <w:p>
+      <w:pPr>
+        <w:pStyle w:val="NoSpacing"/>
+      </w:pPr>
+    </w:p>
+    <w:p>
+      <w:pPr>
+        <w:pStyle w:val="NoSpacing"/>
+      </w:pPr>
+      <w:r>
+        <w:t>May want to customize the y-axis like in this example:</w:t>
+      </w:r>
+    </w:p>
+    <w:p>
+      <w:pPr>
+        <w:pStyle w:val="NoSpacing"/>
+      </w:pPr>
+      <w:hyperlink r:id="rId18" w:history="1">
+        <w:r>
+          <w:rPr>
+            <w:rStyle w:val="Hyperlink"/>
+          </w:rPr>
+          <w:t>http://docs.dhtmlx.com/scheduler/samples/02_customization/21_custom_hour_scale.html</w:t>
+        </w:r>
+      </w:hyperlink>
+    </w:p>
+    <w:p>
+      <w:pPr>
+        <w:pStyle w:val="NoSpacing"/>
+      </w:pPr>
+      <w:r>
+        <w:t>this mimics their current notebook</w:t>
+      </w:r>
+      <w:bookmarkStart w:id="0" w:name="_GoBack"/>
+      <w:bookmarkEnd w:id="0"/>
     </w:p>
     <w:p>
       <w:pPr>

</xml_diff>

<commit_message>
Can now add dhtmlx appointments to calendar from Make Appointments button
</commit_message>
<xml_diff>
--- a/Notes.docx
+++ b/Notes.docx
@@ -845,8 +845,297 @@
       <w:r>
         <w:t>this mimics their current notebook</w:t>
       </w:r>
+    </w:p>
+    <w:p>
+      <w:pPr>
+        <w:pStyle w:val="NoSpacing"/>
+      </w:pPr>
+    </w:p>
+    <w:p>
+      <w:pPr>
+        <w:pStyle w:val="NoSpacing"/>
+      </w:pPr>
+    </w:p>
+    <w:p>
+      <w:pPr>
+        <w:pStyle w:val="NoSpacing"/>
+      </w:pPr>
+    </w:p>
+    <w:p>
+      <w:pPr>
+        <w:pStyle w:val="NoSpacing"/>
+      </w:pPr>
+    </w:p>
+    <w:p>
+      <w:pPr>
+        <w:pStyle w:val="NoSpacing"/>
+      </w:pPr>
+    </w:p>
+    <w:p>
+      <w:pPr>
+        <w:pStyle w:val="NoSpacing"/>
+      </w:pPr>
+    </w:p>
+    <w:p>
+      <w:pPr>
+        <w:pStyle w:val="NoSpacing"/>
+      </w:pPr>
+    </w:p>
+    <w:p>
+      <w:pPr>
+        <w:pStyle w:val="NoSpacing"/>
+      </w:pPr>
+    </w:p>
+    <w:p>
+      <w:pPr>
+        <w:pStyle w:val="NoSpacing"/>
+        <w:rPr>
+          <w:b/>
+        </w:rPr>
+      </w:pPr>
+      <w:r>
+        <w:rPr>
+          <w:b/>
+        </w:rPr>
+        <w:lastRenderedPageBreak/>
+        <w:t>JSON</w:t>
+      </w:r>
+    </w:p>
+    <w:p>
+      <w:pPr>
+        <w:pStyle w:val="NoSpacing"/>
+      </w:pPr>
+      <w:r>
+        <w:t>JavaScript Object Notation</w:t>
+      </w:r>
+    </w:p>
+    <w:p>
+      <w:pPr>
+        <w:pStyle w:val="NoSpacing"/>
+      </w:pPr>
+      <w:r>
+        <w:t xml:space="preserve">A </w:t>
+      </w:r>
+      <w:r>
+        <w:t>syntax</w:t>
+      </w:r>
+      <w:r>
+        <w:t xml:space="preserve"> for storing and transporting data, often used when data is sent to a server</w:t>
+      </w:r>
+      <w:r>
+        <w:t>.</w:t>
+      </w:r>
+    </w:p>
+    <w:p>
+      <w:pPr>
+        <w:pStyle w:val="NoSpacing"/>
+      </w:pPr>
+      <w:r>
+        <w:t>Data is in key/value pairs separated by commas</w:t>
+      </w:r>
+      <w:r>
+        <w:t>.</w:t>
+      </w:r>
+    </w:p>
+    <w:p>
+      <w:pPr>
+        <w:pStyle w:val="NoSpacing"/>
+      </w:pPr>
+      <w:r>
+        <w:t>Curly braces hold objects, square brackets hold arrays</w:t>
+      </w:r>
+      <w:r>
+        <w:t>.</w:t>
+      </w:r>
+    </w:p>
+    <w:p>
+      <w:pPr>
+        <w:pStyle w:val="NoSpacing"/>
+      </w:pPr>
+      <w:r>
+        <w:t>Key/value pair consists of a key, colon, then value</w:t>
+      </w:r>
+    </w:p>
+    <w:p>
+      <w:pPr>
+        <w:pStyle w:val="NoSpacing"/>
+      </w:pPr>
+      <w:r>
+        <w:t>Alternative to XML</w:t>
+      </w:r>
+    </w:p>
+    <w:p>
+      <w:pPr>
+        <w:pStyle w:val="NoSpacing"/>
+      </w:pPr>
+      <w:r>
+        <w:t>JSON evaluates to JavaScript objects</w:t>
+      </w:r>
+    </w:p>
+    <w:p>
+      <w:pPr>
+        <w:pStyle w:val="NoSpacing"/>
+      </w:pPr>
+    </w:p>
+    <w:p>
+      <w:pPr>
+        <w:pStyle w:val="NoSpacing"/>
+      </w:pPr>
+      <w:r>
+        <w:t>var objects = [</w:t>
+      </w:r>
+    </w:p>
+    <w:p>
+      <w:pPr>
+        <w:pStyle w:val="NoSpacing"/>
+      </w:pPr>
+      <w:r>
+        <w:tab/>
+        <w:t>{“firstname”:”John”, “lastname”:”Smith”},</w:t>
+      </w:r>
+    </w:p>
+    <w:p>
+      <w:pPr>
+        <w:pStyle w:val="NoSpacing"/>
+      </w:pPr>
+      <w:r>
+        <w:tab/>
+        <w:t>{“firstname”:”</w:t>
+      </w:r>
+      <w:r>
+        <w:t>Sally</w:t>
+      </w:r>
+      <w:r>
+        <w:t>”, “lastname”:”</w:t>
+      </w:r>
+      <w:r>
+        <w:t>Jones</w:t>
+      </w:r>
+      <w:r>
+        <w:t>”},</w:t>
+      </w:r>
+    </w:p>
+    <w:p>
+      <w:pPr>
+        <w:pStyle w:val="NoSpacing"/>
+      </w:pPr>
+      <w:r>
+        <w:t>]</w:t>
+      </w:r>
+      <w:r>
+        <w:t>;</w:t>
+      </w:r>
+    </w:p>
+    <w:p>
+      <w:pPr>
+        <w:pStyle w:val="NoSpacing"/>
+      </w:pPr>
+      <w:r>
+        <w:t>--One of the methods to pass data and schedule events on the dhtmlx scheduler</w:t>
+      </w:r>
+    </w:p>
+    <w:p>
+      <w:pPr>
+        <w:pStyle w:val="NoSpacing"/>
+      </w:pPr>
+    </w:p>
+    <w:p>
+      <w:pPr>
+        <w:pStyle w:val="NoSpacing"/>
+      </w:pPr>
+      <w:r>
+        <w:t>Can also modify objects created with JSON:</w:t>
+      </w:r>
+    </w:p>
+    <w:p>
+      <w:pPr>
+        <w:pStyle w:val="NoSpacing"/>
+      </w:pPr>
+      <w:r>
+        <w:t>objects[0].firstname = “Harry”;</w:t>
+      </w:r>
+    </w:p>
+    <w:p>
+      <w:pPr>
+        <w:pStyle w:val="NoSpacing"/>
+      </w:pPr>
+    </w:p>
+    <w:p>
+      <w:pPr>
+        <w:pStyle w:val="NoSpacing"/>
+      </w:pPr>
+      <w:r>
+        <w:t>Can set a string (var x) to a JSON formatted string, and use the JSON.parse(x) to return the objects which the JSON string creates</w:t>
+      </w:r>
+      <w:r>
+        <w:t>:</w:t>
+      </w:r>
+    </w:p>
+    <w:p>
+      <w:pPr>
+        <w:pStyle w:val="NoSpacing"/>
+      </w:pPr>
+      <w:hyperlink r:id="rId19" w:history="1">
+        <w:r>
+          <w:rPr>
+            <w:rStyle w:val="Hyperlink"/>
+          </w:rPr>
+          <w:t>http://www.w3schools.com/js/tryit.asp?filename=tryjs_json_parse</w:t>
+        </w:r>
+      </w:hyperlink>
+    </w:p>
+    <w:p>
+      <w:pPr>
+        <w:pStyle w:val="NoSpacing"/>
+      </w:pPr>
+      <w:r>
+        <w:t>--This is opposed to using an XML parser</w:t>
+      </w:r>
+      <w:r>
+        <w:t>. JSON can be parsed by using a standard JavaScript function</w:t>
+      </w:r>
+    </w:p>
+    <w:p>
+      <w:pPr>
+        <w:pStyle w:val="NoSpacing"/>
+      </w:pPr>
+      <w:r>
+        <w:t>--Note older browsers support the eval() function instead of parse()</w:t>
+      </w:r>
+      <w:r>
+        <w:t>; however native JSON support is included in modern browsers (IE 8+)</w:t>
+      </w:r>
       <w:bookmarkStart w:id="0" w:name="_GoBack"/>
       <w:bookmarkEnd w:id="0"/>
+    </w:p>
+    <w:p>
+      <w:pPr>
+        <w:pStyle w:val="NoSpacing"/>
+      </w:pPr>
+    </w:p>
+    <w:p>
+      <w:pPr>
+        <w:pStyle w:val="NoSpacing"/>
+      </w:pPr>
+      <w:r>
+        <w:t>In an AJAX application, JSON is faster than using XML</w:t>
+      </w:r>
+      <w:r>
+        <w:t>.</w:t>
+      </w:r>
+    </w:p>
+    <w:p>
+      <w:pPr>
+        <w:pStyle w:val="NoSpacing"/>
+      </w:pPr>
+      <w:r>
+        <w:t>When using XML, you need to fetch the XML document, loop through the XML DOM, then store the values in variables. With JSON, you fetch the string and call JSON.parse()</w:t>
+      </w:r>
+    </w:p>
+    <w:p>
+      <w:pPr>
+        <w:pStyle w:val="NoSpacing"/>
+      </w:pPr>
     </w:p>
     <w:p>
       <w:pPr>

</xml_diff>

<commit_message>
Adding everything in staging, will modify after
</commit_message>
<xml_diff>
--- a/Notes.docx
+++ b/Notes.docx
@@ -50,6 +50,26 @@
       </w:pPr>
       <w:r>
         <w:t>A technique for creating fast and dynamic web pages</w:t>
+      </w:r>
+      <w:r>
+        <w:t>, not really a technology in itself, just using existing technologies</w:t>
+      </w:r>
+      <w:bookmarkStart w:id="0" w:name="_GoBack"/>
+      <w:bookmarkEnd w:id="0"/>
+    </w:p>
+    <w:p>
+      <w:pPr>
+        <w:pStyle w:val="NoSpacing"/>
+        <w:numPr>
+          <w:ilvl w:val="0"/>
+          <w:numId w:val="1"/>
+        </w:numPr>
+      </w:pPr>
+      <w:r>
+        <w:t>Term was coined in 2005</w:t>
+      </w:r>
+      <w:r>
+        <w:t xml:space="preserve"> by Jesse James Garrett</w:t>
       </w:r>
     </w:p>
     <w:p>
@@ -161,7 +181,10 @@
           <w:numId w:val="2"/>
         </w:numPr>
         <w:rPr>
-          <w:b/>
+          <w:rStyle w:val="Hyperlink"/>
+          <w:b/>
+          <w:color w:val="auto"/>
+          <w:u w:val="none"/>
         </w:rPr>
       </w:pPr>
       <w:hyperlink r:id="rId7" w:history="1">
@@ -178,6 +201,24 @@
       <w:pPr>
         <w:pStyle w:val="NoSpacing"/>
         <w:numPr>
+          <w:ilvl w:val="2"/>
+          <w:numId w:val="2"/>
+        </w:numPr>
+        <w:rPr>
+          <w:b/>
+        </w:rPr>
+      </w:pPr>
+      <w:r>
+        <w:rPr>
+          <w:b/>
+        </w:rPr>
+        <w:t>http://www.w3schools.com/ajax/ajax_php.asp</w:t>
+      </w:r>
+    </w:p>
+    <w:p>
+      <w:pPr>
+        <w:pStyle w:val="NoSpacing"/>
+        <w:numPr>
           <w:ilvl w:val="0"/>
           <w:numId w:val="2"/>
         </w:numPr>
@@ -221,22 +262,6 @@
     <w:p>
       <w:pPr>
         <w:pStyle w:val="NoSpacing"/>
-        <w:rPr>
-          <w:b/>
-        </w:rPr>
-      </w:pPr>
-    </w:p>
-    <w:p>
-      <w:pPr>
-        <w:pStyle w:val="NoSpacing"/>
-        <w:rPr>
-          <w:b/>
-        </w:rPr>
-      </w:pPr>
-    </w:p>
-    <w:p>
-      <w:pPr>
-        <w:pStyle w:val="NoSpacing"/>
         <w:numPr>
           <w:ilvl w:val="0"/>
           <w:numId w:val="2"/>
@@ -307,6 +332,677 @@
       <w:r>
         <w:t>Older versions use an ActiveX object</w:t>
       </w:r>
+    </w:p>
+    <w:p>
+      <w:pPr>
+        <w:pStyle w:val="NoSpacing"/>
+        <w:ind w:left="1440"/>
+        <w:rPr>
+          <w:b/>
+        </w:rPr>
+      </w:pPr>
+    </w:p>
+    <w:p>
+      <w:pPr>
+        <w:pStyle w:val="NoSpacing"/>
+        <w:numPr>
+          <w:ilvl w:val="0"/>
+          <w:numId w:val="2"/>
+        </w:numPr>
+        <w:rPr>
+          <w:b/>
+        </w:rPr>
+      </w:pPr>
+      <w:r>
+        <w:t>PHP generates an XML file, which is then sent to the server</w:t>
+      </w:r>
+    </w:p>
+    <w:p>
+      <w:pPr>
+        <w:pStyle w:val="NoSpacing"/>
+        <w:ind w:left="720"/>
+      </w:pPr>
+    </w:p>
+    <w:p>
+      <w:pPr>
+        <w:pStyle w:val="NoSpacing"/>
+        <w:ind w:left="720"/>
+      </w:pPr>
+    </w:p>
+    <w:p>
+      <w:pPr>
+        <w:pStyle w:val="NoSpacing"/>
+        <w:ind w:left="720"/>
+        <w:rPr>
+          <w:b/>
+        </w:rPr>
+      </w:pPr>
+    </w:p>
+    <w:p>
+      <w:pPr>
+        <w:pStyle w:val="NoSpacing"/>
+        <w:ind w:left="1440"/>
+        <w:rPr>
+          <w:b/>
+        </w:rPr>
+      </w:pPr>
+    </w:p>
+    <w:p>
+      <w:pPr>
+        <w:pStyle w:val="NoSpacing"/>
+        <w:ind w:left="360"/>
+      </w:pPr>
+    </w:p>
+    <w:p>
+      <w:pPr>
+        <w:pStyle w:val="NoSpacing"/>
+        <w:ind w:left="360"/>
+        <w:rPr>
+          <w:b/>
+        </w:rPr>
+      </w:pPr>
+      <w:r>
+        <w:rPr>
+          <w:b/>
+        </w:rPr>
+        <w:t>JavaScript file:</w:t>
+      </w:r>
+    </w:p>
+    <w:p>
+      <w:pPr>
+        <w:pStyle w:val="NoSpacing"/>
+        <w:ind w:left="360"/>
+      </w:pPr>
+      <w:r>
+        <w:t>Var xmlHttp = createXmlHttpRequestObject();</w:t>
+      </w:r>
+    </w:p>
+    <w:p>
+      <w:pPr>
+        <w:pStyle w:val="NoSpacing"/>
+        <w:ind w:left="360"/>
+      </w:pPr>
+    </w:p>
+    <w:p>
+      <w:pPr>
+        <w:pStyle w:val="NoSpacing"/>
+        <w:ind w:left="360"/>
+      </w:pPr>
+      <w:r>
+        <w:t>Function createXmlHttpRequestObject(){</w:t>
+      </w:r>
+    </w:p>
+    <w:p>
+      <w:pPr>
+        <w:pStyle w:val="NoSpacing"/>
+        <w:ind w:left="360"/>
+      </w:pPr>
+      <w:r>
+        <w:t>//only true if user is using IE</w:t>
+      </w:r>
+    </w:p>
+    <w:p>
+      <w:pPr>
+        <w:pStyle w:val="NoSpacing"/>
+        <w:ind w:left="360"/>
+      </w:pPr>
+      <w:r>
+        <w:t>i</w:t>
+      </w:r>
+      <w:r>
+        <w:t>f(window.ActiveXObject){</w:t>
+      </w:r>
+    </w:p>
+    <w:p>
+      <w:pPr>
+        <w:pStyle w:val="NoSpacing"/>
+        <w:ind w:left="360"/>
+      </w:pPr>
+      <w:r>
+        <w:tab/>
+        <w:t>xmlHttp = new ActiveXObject(“Microsoft.XMLHTTP”);</w:t>
+      </w:r>
+    </w:p>
+    <w:p>
+      <w:pPr>
+        <w:pStyle w:val="NoSpacing"/>
+        <w:ind w:left="360"/>
+      </w:pPr>
+      <w:r>
+        <w:t>}</w:t>
+      </w:r>
+    </w:p>
+    <w:p>
+      <w:pPr>
+        <w:pStyle w:val="NoSpacing"/>
+        <w:ind w:left="360"/>
+      </w:pPr>
+      <w:r>
+        <w:t>else{</w:t>
+      </w:r>
+    </w:p>
+    <w:p>
+      <w:pPr>
+        <w:pStyle w:val="NoSpacing"/>
+        <w:ind w:left="360"/>
+      </w:pPr>
+      <w:r>
+        <w:tab/>
+      </w:r>
+      <w:r>
+        <w:t>xmlHttp = new XMLHttpRequest();</w:t>
+      </w:r>
+    </w:p>
+    <w:p>
+      <w:pPr>
+        <w:pStyle w:val="NoSpacing"/>
+        <w:ind w:left="360"/>
+      </w:pPr>
+      <w:r>
+        <w:t>}</w:t>
+      </w:r>
+    </w:p>
+    <w:p>
+      <w:pPr>
+        <w:pStyle w:val="NoSpacing"/>
+        <w:ind w:left="360"/>
+      </w:pPr>
+      <w:r>
+        <w:t>Return xmlHttp;</w:t>
+      </w:r>
+    </w:p>
+    <w:p>
+      <w:pPr>
+        <w:pStyle w:val="NoSpacing"/>
+        <w:ind w:left="360"/>
+      </w:pPr>
+      <w:r>
+        <w:t>}</w:t>
+      </w:r>
+    </w:p>
+    <w:p>
+      <w:pPr>
+        <w:pStyle w:val="NoSpacing"/>
+        <w:ind w:left="360"/>
+      </w:pPr>
+    </w:p>
+    <w:p>
+      <w:pPr>
+        <w:pStyle w:val="NoSpacing"/>
+        <w:ind w:left="360"/>
+      </w:pPr>
+      <w:r>
+        <w:t>This example uses an onload function</w:t>
+      </w:r>
+    </w:p>
+    <w:p>
+      <w:pPr>
+        <w:pStyle w:val="NoSpacing"/>
+        <w:ind w:left="360"/>
+      </w:pPr>
+      <w:r>
+        <w:t>&lt;body onload=process()&gt;&lt;/body&gt;</w:t>
+      </w:r>
+    </w:p>
+    <w:p>
+      <w:pPr>
+        <w:pStyle w:val="NoSpacing"/>
+        <w:ind w:left="360"/>
+      </w:pPr>
+    </w:p>
+    <w:p>
+      <w:pPr>
+        <w:pStyle w:val="NoSpacing"/>
+        <w:ind w:left="360"/>
+      </w:pPr>
+      <w:r>
+        <w:t>function process(){</w:t>
+      </w:r>
+    </w:p>
+    <w:p>
+      <w:pPr>
+        <w:pStyle w:val="NoSpacing"/>
+        <w:ind w:left="360"/>
+      </w:pPr>
+      <w:r>
+        <w:t>//state 4 is if communication is over</w:t>
+      </w:r>
+      <w:r>
+        <w:t>, 0 is if no request has been initialized</w:t>
+      </w:r>
+    </w:p>
+    <w:p>
+      <w:pPr>
+        <w:pStyle w:val="NoSpacing"/>
+        <w:ind w:left="360"/>
+      </w:pPr>
+      <w:r>
+        <w:tab/>
+        <w:t>if( (xmlHttp.readyState == 0) ||(xmlHttp.readyState == 4)  ){</w:t>
+      </w:r>
+    </w:p>
+    <w:p>
+      <w:pPr>
+        <w:pStyle w:val="NoSpacing"/>
+        <w:ind w:left="360"/>
+      </w:pPr>
+      <w:r>
+        <w:tab/>
+      </w:r>
+      <w:r>
+        <w:tab/>
+        <w:t>var entered = encodeURIComponent(document.getElementByID()</w:t>
+      </w:r>
+      <w:r>
+        <w:t>.value</w:t>
+      </w:r>
+      <w:r>
+        <w:t>);</w:t>
+      </w:r>
+    </w:p>
+    <w:p>
+      <w:pPr>
+        <w:pStyle w:val="NoSpacing"/>
+        <w:ind w:left="360"/>
+      </w:pPr>
+      <w:r>
+        <w:tab/>
+      </w:r>
+      <w:r>
+        <w:tab/>
+        <w:t>xmlHttp.open(“</w:t>
+      </w:r>
+      <w:r>
+        <w:t>GET</w:t>
+      </w:r>
+      <w:r>
+        <w:t xml:space="preserve">”, </w:t>
+      </w:r>
+      <w:r>
+        <w:t>“php_fileName.php</w:t>
+      </w:r>
+      <w:r>
+        <w:t>?val=</w:t>
+      </w:r>
+      <w:r>
+        <w:t>”</w:t>
+      </w:r>
+      <w:r>
+        <w:t>+entered</w:t>
+      </w:r>
+      <w:r>
+        <w:t>, true</w:t>
+      </w:r>
+      <w:r>
+        <w:t>);</w:t>
+      </w:r>
+    </w:p>
+    <w:p>
+      <w:pPr>
+        <w:pStyle w:val="NoSpacing"/>
+        <w:ind w:left="1080" w:firstLine="360"/>
+      </w:pPr>
+      <w:r>
+        <w:t>//might be different for POST</w:t>
+      </w:r>
+    </w:p>
+    <w:p>
+      <w:pPr>
+        <w:pStyle w:val="NoSpacing"/>
+        <w:ind w:left="1080" w:firstLine="360"/>
+      </w:pPr>
+      <w:r>
+        <w:t xml:space="preserve">//last </w:t>
+      </w:r>
+      <w:r>
+        <w:t>argument</w:t>
+      </w:r>
+      <w:r>
+        <w:t xml:space="preserve"> is if the request is asynchronous or not</w:t>
+      </w:r>
+    </w:p>
+    <w:p>
+      <w:pPr>
+        <w:pStyle w:val="NoSpacing"/>
+        <w:ind w:left="1080" w:firstLine="360"/>
+      </w:pPr>
+      <w:r>
+        <w:t>//open method creates the request</w:t>
+      </w:r>
+    </w:p>
+    <w:p>
+      <w:pPr>
+        <w:pStyle w:val="NoSpacing"/>
+        <w:ind w:left="1080" w:firstLine="360"/>
+      </w:pPr>
+      <w:r>
+        <w:t>xmlHttp.onreadystatechange = handleServerResponse;</w:t>
+      </w:r>
+    </w:p>
+    <w:p>
+      <w:pPr>
+        <w:pStyle w:val="NoSpacing"/>
+        <w:ind w:left="1080" w:firstLine="360"/>
+      </w:pPr>
+      <w:r>
+        <w:t>//handleServerResponse is what changes the web page (handles the request)</w:t>
+      </w:r>
+    </w:p>
+    <w:p>
+      <w:pPr>
+        <w:pStyle w:val="NoSpacing"/>
+        <w:ind w:left="1080" w:firstLine="360"/>
+      </w:pPr>
+      <w:r>
+        <w:t>xmlHttp.send(null);</w:t>
+      </w:r>
+      <w:r>
+        <w:tab/>
+        <w:t>//this is only null when using GET</w:t>
+      </w:r>
+    </w:p>
+    <w:p>
+      <w:pPr>
+        <w:pStyle w:val="NoSpacing"/>
+        <w:ind w:left="360" w:firstLine="360"/>
+      </w:pPr>
+      <w:r>
+        <w:t>}</w:t>
+      </w:r>
+    </w:p>
+    <w:p>
+      <w:pPr>
+        <w:pStyle w:val="NoSpacing"/>
+        <w:ind w:left="360" w:firstLine="360"/>
+      </w:pPr>
+      <w:r>
+        <w:t>Else{</w:t>
+      </w:r>
+    </w:p>
+    <w:p>
+      <w:pPr>
+        <w:pStyle w:val="NoSpacing"/>
+        <w:ind w:left="360" w:firstLine="360"/>
+      </w:pPr>
+      <w:r>
+        <w:tab/>
+        <w:t>//if object is busy, then wait one second and try again</w:t>
+      </w:r>
+    </w:p>
+    <w:p>
+      <w:pPr>
+        <w:pStyle w:val="NoSpacing"/>
+        <w:ind w:left="360" w:firstLine="360"/>
+      </w:pPr>
+      <w:r>
+        <w:tab/>
+        <w:t xml:space="preserve">setTimeout(‘process()’, 1000); </w:t>
+      </w:r>
+    </w:p>
+    <w:p>
+      <w:pPr>
+        <w:pStyle w:val="NoSpacing"/>
+        <w:ind w:left="360" w:firstLine="360"/>
+      </w:pPr>
+      <w:r>
+        <w:t>}</w:t>
+      </w:r>
+    </w:p>
+    <w:p>
+      <w:pPr>
+        <w:pStyle w:val="NoSpacing"/>
+        <w:ind w:left="360"/>
+      </w:pPr>
+      <w:r>
+        <w:t>}</w:t>
+      </w:r>
+    </w:p>
+    <w:p>
+      <w:pPr>
+        <w:pStyle w:val="NoSpacing"/>
+        <w:ind w:left="360"/>
+      </w:pPr>
+    </w:p>
+    <w:p>
+      <w:pPr>
+        <w:pStyle w:val="NoSpacing"/>
+        <w:ind w:left="360"/>
+      </w:pPr>
+      <w:r>
+        <w:t>Function handleServerResponse(){</w:t>
+      </w:r>
+    </w:p>
+    <w:p>
+      <w:pPr>
+        <w:pStyle w:val="NoSpacing"/>
+        <w:ind w:left="360"/>
+      </w:pPr>
+      <w:r>
+        <w:tab/>
+        <w:t>If(xmlHttp.readyState == 4){</w:t>
+      </w:r>
+    </w:p>
+    <w:p>
+      <w:pPr>
+        <w:pStyle w:val="NoSpacing"/>
+        <w:ind w:left="360"/>
+      </w:pPr>
+      <w:r>
+        <w:tab/>
+      </w:r>
+      <w:r>
+        <w:tab/>
+        <w:t>//200 status means communication was successful</w:t>
+      </w:r>
+    </w:p>
+    <w:p>
+      <w:pPr>
+        <w:pStyle w:val="NoSpacing"/>
+        <w:ind w:left="360"/>
+      </w:pPr>
+      <w:r>
+        <w:tab/>
+      </w:r>
+      <w:r>
+        <w:tab/>
+        <w:t>If(xmlHttp.status == 200){</w:t>
+      </w:r>
+    </w:p>
+    <w:p>
+      <w:pPr>
+        <w:pStyle w:val="NoSpacing"/>
+        <w:ind w:left="360"/>
+      </w:pPr>
+      <w:r>
+        <w:tab/>
+      </w:r>
+      <w:r>
+        <w:tab/>
+      </w:r>
+      <w:r>
+        <w:tab/>
+        <w:t>xmlResponse = xmlHttp.responseXML;</w:t>
+      </w:r>
+    </w:p>
+    <w:p>
+      <w:pPr>
+        <w:pStyle w:val="NoSpacing"/>
+        <w:ind w:left="360"/>
+      </w:pPr>
+      <w:r>
+        <w:tab/>
+      </w:r>
+      <w:r>
+        <w:tab/>
+      </w:r>
+      <w:r>
+        <w:tab/>
+        <w:t>xmlDocumentElement = xmlResponse.documentElement;</w:t>
+      </w:r>
+    </w:p>
+    <w:p>
+      <w:pPr>
+        <w:pStyle w:val="NoSpacing"/>
+        <w:ind w:left="360"/>
+      </w:pPr>
+    </w:p>
+    <w:p>
+      <w:pPr>
+        <w:pStyle w:val="NoSpacing"/>
+        <w:ind w:left="360"/>
+      </w:pPr>
+      <w:r>
+        <w:tab/>
+      </w:r>
+      <w:r>
+        <w:tab/>
+      </w:r>
+      <w:r>
+        <w:tab/>
+        <w:t>//get whatever the php file generated</w:t>
+      </w:r>
+    </w:p>
+    <w:p>
+      <w:pPr>
+        <w:pStyle w:val="NoSpacing"/>
+        <w:ind w:left="360"/>
+      </w:pPr>
+      <w:r>
+        <w:tab/>
+      </w:r>
+      <w:r>
+        <w:tab/>
+      </w:r>
+      <w:r>
+        <w:tab/>
+        <w:t>message = xmlDocumentElement.firstChild.data;</w:t>
+      </w:r>
+    </w:p>
+    <w:p>
+      <w:pPr>
+        <w:pStyle w:val="NoSpacing"/>
+        <w:ind w:left="360"/>
+      </w:pPr>
+      <w:r>
+        <w:lastRenderedPageBreak/>
+        <w:tab/>
+      </w:r>
+      <w:r>
+        <w:tab/>
+      </w:r>
+      <w:r>
+        <w:tab/>
+        <w:t>document.getElementByID(“element”).innerHTML = “&lt;&gt;</w:t>
+      </w:r>
+      <w:r>
+        <w:t xml:space="preserve"> + message</w:t>
+      </w:r>
+      <w:r>
+        <w:t>”;</w:t>
+      </w:r>
+    </w:p>
+    <w:p>
+      <w:pPr>
+        <w:pStyle w:val="NoSpacing"/>
+        <w:ind w:left="360"/>
+      </w:pPr>
+    </w:p>
+    <w:p>
+      <w:pPr>
+        <w:pStyle w:val="NoSpacing"/>
+        <w:ind w:left="2160"/>
+      </w:pPr>
+      <w:r>
+        <w:t>//this is so there is time in between requests(so the screen doesn’t change with //every letter you type</w:t>
+      </w:r>
+    </w:p>
+    <w:p>
+      <w:pPr>
+        <w:pStyle w:val="NoSpacing"/>
+        <w:ind w:left="360"/>
+      </w:pPr>
+      <w:r>
+        <w:tab/>
+      </w:r>
+      <w:r>
+        <w:tab/>
+      </w:r>
+      <w:r>
+        <w:tab/>
+        <w:t>setTimeout(“process()”, 1000);</w:t>
+      </w:r>
+    </w:p>
+    <w:p>
+      <w:pPr>
+        <w:pStyle w:val="NoSpacing"/>
+        <w:ind w:left="1080" w:firstLine="360"/>
+      </w:pPr>
+      <w:r>
+        <w:t>}</w:t>
+      </w:r>
+    </w:p>
+    <w:p>
+      <w:pPr>
+        <w:pStyle w:val="NoSpacing"/>
+        <w:ind w:left="360" w:firstLine="360"/>
+      </w:pPr>
+      <w:r>
+        <w:t>}</w:t>
+      </w:r>
+    </w:p>
+    <w:p>
+      <w:pPr>
+        <w:pStyle w:val="NoSpacing"/>
+        <w:ind w:left="360"/>
+      </w:pPr>
+      <w:r>
+        <w:t>}</w:t>
+      </w:r>
+    </w:p>
+    <w:p>
+      <w:pPr>
+        <w:pStyle w:val="NoSpacing"/>
+        <w:ind w:left="1440"/>
+        <w:rPr>
+          <w:b/>
+        </w:rPr>
+      </w:pPr>
+    </w:p>
+    <w:p>
+      <w:pPr>
+        <w:pStyle w:val="NoSpacing"/>
+        <w:ind w:left="1440"/>
+        <w:rPr>
+          <w:b/>
+        </w:rPr>
+      </w:pPr>
+    </w:p>
+    <w:p>
+      <w:pPr>
+        <w:pStyle w:val="NoSpacing"/>
+        <w:ind w:left="1440"/>
+        <w:rPr>
+          <w:b/>
+        </w:rPr>
+      </w:pPr>
+    </w:p>
+    <w:p>
+      <w:pPr>
+        <w:pStyle w:val="NoSpacing"/>
+        <w:ind w:left="1440"/>
+        <w:rPr>
+          <w:b/>
+        </w:rPr>
+      </w:pPr>
+    </w:p>
+    <w:p>
+      <w:pPr>
+        <w:pStyle w:val="NoSpacing"/>
+        <w:ind w:left="1440"/>
+        <w:rPr>
+          <w:b/>
+        </w:rPr>
+      </w:pPr>
     </w:p>
     <w:p>
       <w:pPr>
@@ -378,7 +1074,6 @@
         </w:rPr>
       </w:pPr>
       <w:r>
-        <w:lastRenderedPageBreak/>
         <w:t>Best suited for small amounts of non-sensitive data</w:t>
       </w:r>
       <w:r>
@@ -897,7 +1592,6 @@
         <w:rPr>
           <w:b/>
         </w:rPr>
-        <w:lastRenderedPageBreak/>
         <w:t>JSON</w:t>
       </w:r>
     </w:p>
@@ -1000,19 +1694,7 @@
       </w:pPr>
       <w:r>
         <w:tab/>
-        <w:t>{“firstname”:”</w:t>
-      </w:r>
-      <w:r>
-        <w:t>Sally</w:t>
-      </w:r>
-      <w:r>
-        <w:t>”, “lastname”:”</w:t>
-      </w:r>
-      <w:r>
-        <w:t>Jones</w:t>
-      </w:r>
-      <w:r>
-        <w:t>”},</w:t>
+        <w:t>{“firstname”:”Sally”, “lastname”:”Jones”},</w:t>
       </w:r>
     </w:p>
     <w:p>
@@ -1105,8 +1787,6 @@
       <w:r>
         <w:t>; however native JSON support is included in modern browsers (IE 8+)</w:t>
       </w:r>
-      <w:bookmarkStart w:id="0" w:name="_GoBack"/>
-      <w:bookmarkEnd w:id="0"/>
     </w:p>
     <w:p>
       <w:pPr>
@@ -1386,6 +2066,119 @@
     </w:lvl>
   </w:abstractNum>
   <w:abstractNum w:abstractNumId="2">
+    <w:nsid w:val="307B15BB"/>
+    <w:multiLevelType w:val="hybridMultilevel"/>
+    <w:tmpl w:val="D35E490A"/>
+    <w:lvl w:ilvl="0" w:tplc="04090001">
+      <w:start w:val="1"/>
+      <w:numFmt w:val="bullet"/>
+      <w:lvlText w:val=""/>
+      <w:lvlJc w:val="left"/>
+      <w:pPr>
+        <w:ind w:left="360" w:hanging="360"/>
+      </w:pPr>
+      <w:rPr>
+        <w:rFonts w:ascii="Symbol" w:hAnsi="Symbol" w:hint="default"/>
+      </w:rPr>
+    </w:lvl>
+    <w:lvl w:ilvl="1" w:tplc="04090003" w:tentative="1">
+      <w:start w:val="1"/>
+      <w:numFmt w:val="bullet"/>
+      <w:lvlText w:val="o"/>
+      <w:lvlJc w:val="left"/>
+      <w:pPr>
+        <w:ind w:left="1080" w:hanging="360"/>
+      </w:pPr>
+      <w:rPr>
+        <w:rFonts w:ascii="Courier New" w:hAnsi="Courier New" w:cs="Courier New" w:hint="default"/>
+      </w:rPr>
+    </w:lvl>
+    <w:lvl w:ilvl="2" w:tplc="04090005" w:tentative="1">
+      <w:start w:val="1"/>
+      <w:numFmt w:val="bullet"/>
+      <w:lvlText w:val=""/>
+      <w:lvlJc w:val="left"/>
+      <w:pPr>
+        <w:ind w:left="1800" w:hanging="360"/>
+      </w:pPr>
+      <w:rPr>
+        <w:rFonts w:ascii="Wingdings" w:hAnsi="Wingdings" w:hint="default"/>
+      </w:rPr>
+    </w:lvl>
+    <w:lvl w:ilvl="3" w:tplc="04090001" w:tentative="1">
+      <w:start w:val="1"/>
+      <w:numFmt w:val="bullet"/>
+      <w:lvlText w:val=""/>
+      <w:lvlJc w:val="left"/>
+      <w:pPr>
+        <w:ind w:left="2520" w:hanging="360"/>
+      </w:pPr>
+      <w:rPr>
+        <w:rFonts w:ascii="Symbol" w:hAnsi="Symbol" w:hint="default"/>
+      </w:rPr>
+    </w:lvl>
+    <w:lvl w:ilvl="4" w:tplc="04090003" w:tentative="1">
+      <w:start w:val="1"/>
+      <w:numFmt w:val="bullet"/>
+      <w:lvlText w:val="o"/>
+      <w:lvlJc w:val="left"/>
+      <w:pPr>
+        <w:ind w:left="3240" w:hanging="360"/>
+      </w:pPr>
+      <w:rPr>
+        <w:rFonts w:ascii="Courier New" w:hAnsi="Courier New" w:cs="Courier New" w:hint="default"/>
+      </w:rPr>
+    </w:lvl>
+    <w:lvl w:ilvl="5" w:tplc="04090005" w:tentative="1">
+      <w:start w:val="1"/>
+      <w:numFmt w:val="bullet"/>
+      <w:lvlText w:val=""/>
+      <w:lvlJc w:val="left"/>
+      <w:pPr>
+        <w:ind w:left="3960" w:hanging="360"/>
+      </w:pPr>
+      <w:rPr>
+        <w:rFonts w:ascii="Wingdings" w:hAnsi="Wingdings" w:hint="default"/>
+      </w:rPr>
+    </w:lvl>
+    <w:lvl w:ilvl="6" w:tplc="04090001" w:tentative="1">
+      <w:start w:val="1"/>
+      <w:numFmt w:val="bullet"/>
+      <w:lvlText w:val=""/>
+      <w:lvlJc w:val="left"/>
+      <w:pPr>
+        <w:ind w:left="4680" w:hanging="360"/>
+      </w:pPr>
+      <w:rPr>
+        <w:rFonts w:ascii="Symbol" w:hAnsi="Symbol" w:hint="default"/>
+      </w:rPr>
+    </w:lvl>
+    <w:lvl w:ilvl="7" w:tplc="04090003" w:tentative="1">
+      <w:start w:val="1"/>
+      <w:numFmt w:val="bullet"/>
+      <w:lvlText w:val="o"/>
+      <w:lvlJc w:val="left"/>
+      <w:pPr>
+        <w:ind w:left="5400" w:hanging="360"/>
+      </w:pPr>
+      <w:rPr>
+        <w:rFonts w:ascii="Courier New" w:hAnsi="Courier New" w:cs="Courier New" w:hint="default"/>
+      </w:rPr>
+    </w:lvl>
+    <w:lvl w:ilvl="8" w:tplc="04090005" w:tentative="1">
+      <w:start w:val="1"/>
+      <w:numFmt w:val="bullet"/>
+      <w:lvlText w:val=""/>
+      <w:lvlJc w:val="left"/>
+      <w:pPr>
+        <w:ind w:left="6120" w:hanging="360"/>
+      </w:pPr>
+      <w:rPr>
+        <w:rFonts w:ascii="Wingdings" w:hAnsi="Wingdings" w:hint="default"/>
+      </w:rPr>
+    </w:lvl>
+  </w:abstractNum>
+  <w:abstractNum w:abstractNumId="3">
     <w:nsid w:val="60ED3B26"/>
     <w:multiLevelType w:val="hybridMultilevel"/>
     <w:tmpl w:val="BAA286CE"/>
@@ -1502,10 +2295,13 @@
     <w:abstractNumId w:val="0"/>
   </w:num>
   <w:num w:numId="2">
-    <w:abstractNumId w:val="2"/>
+    <w:abstractNumId w:val="3"/>
   </w:num>
   <w:num w:numId="3">
     <w:abstractNumId w:val="1"/>
+  </w:num>
+  <w:num w:numId="4">
+    <w:abstractNumId w:val="2"/>
   </w:num>
 </w:numbering>
 </file>

</xml_diff>